<commit_message>
Assignment 2: React Router and Single Page Applications
</commit_message>
<xml_diff>
--- a/Week 2/Resources.docx
+++ b/Week 2/Resources.docx
@@ -173,33 +173,15 @@
         </w:rPr>
       </w:pPr>
       <w:r>
-        <w:rPr>
-          <w:rFonts w:ascii="Arial" w:eastAsia="Times New Roman" w:hAnsi="Arial" w:cs="Arial"/>
-          <w:color w:val="1F1F1F"/>
-          <w:sz w:val="21"/>
-          <w:szCs w:val="21"/>
-          <w:lang w:eastAsia="ru-RU"/>
-        </w:rPr>
         <w:fldChar w:fldCharType="begin"/>
       </w:r>
       <w:r>
         <w:rPr>
-          <w:rFonts w:ascii="Arial" w:eastAsia="Times New Roman" w:hAnsi="Arial" w:cs="Arial"/>
-          <w:color w:val="1F1F1F"/>
-          <w:sz w:val="21"/>
-          <w:szCs w:val="21"/>
-          <w:lang w:val="en-US" w:eastAsia="ru-RU"/>
+          <w:lang w:val="en-US"/>
         </w:rPr>
         <w:instrText xml:space="preserve"> HYPERLINK "https://redux.js.org/basics/usage-with-react" \t "_blank" </w:instrText>
       </w:r>
       <w:r>
-        <w:rPr>
-          <w:rFonts w:ascii="Arial" w:eastAsia="Times New Roman" w:hAnsi="Arial" w:cs="Arial"/>
-          <w:color w:val="1F1F1F"/>
-          <w:sz w:val="21"/>
-          <w:szCs w:val="21"/>
-          <w:lang w:eastAsia="ru-RU"/>
-        </w:rPr>
         <w:fldChar w:fldCharType="separate"/>
       </w:r>
       <w:r>
@@ -211,15 +193,40 @@
           <w:u w:val="single"/>
           <w:lang w:val="en-US" w:eastAsia="ru-RU"/>
         </w:rPr>
-        <w:t>Presentational and Container Components (Redux Perspective)</w:t>
-      </w:r>
+        <w:t>Presentational and Container Components (</w:t>
+      </w:r>
+      <w:proofErr w:type="spellStart"/>
       <w:r>
         <w:rPr>
           <w:rFonts w:ascii="Arial" w:eastAsia="Times New Roman" w:hAnsi="Arial" w:cs="Arial"/>
-          <w:color w:val="1F1F1F"/>
+          <w:color w:val="0062E4"/>
           <w:sz w:val="21"/>
           <w:szCs w:val="21"/>
-          <w:lang w:eastAsia="ru-RU"/>
+          <w:u w:val="single"/>
+          <w:lang w:val="en-US" w:eastAsia="ru-RU"/>
+        </w:rPr>
+        <w:t>Redux</w:t>
+      </w:r>
+      <w:proofErr w:type="spellEnd"/>
+      <w:r>
+        <w:rPr>
+          <w:rFonts w:ascii="Arial" w:eastAsia="Times New Roman" w:hAnsi="Arial" w:cs="Arial"/>
+          <w:color w:val="0062E4"/>
+          <w:sz w:val="21"/>
+          <w:szCs w:val="21"/>
+          <w:u w:val="single"/>
+          <w:lang w:val="en-US" w:eastAsia="ru-RU"/>
+        </w:rPr>
+        <w:t xml:space="preserve"> Perspective)</w:t>
+      </w:r>
+      <w:r>
+        <w:rPr>
+          <w:rFonts w:ascii="Arial" w:eastAsia="Times New Roman" w:hAnsi="Arial" w:cs="Arial"/>
+          <w:color w:val="0062E4"/>
+          <w:sz w:val="21"/>
+          <w:szCs w:val="21"/>
+          <w:u w:val="single"/>
+          <w:lang w:val="en-US" w:eastAsia="ru-RU"/>
         </w:rPr>
         <w:fldChar w:fldCharType="end"/>
       </w:r>
@@ -241,107 +248,69 @@
           <w:lang w:eastAsia="ru-RU"/>
         </w:rPr>
       </w:pPr>
-      <w:r>
-        <w:rPr>
-          <w:rFonts w:ascii="Arial" w:eastAsia="Times New Roman" w:hAnsi="Arial" w:cs="Arial"/>
-          <w:color w:val="1F1F1F"/>
-          <w:sz w:val="21"/>
-          <w:szCs w:val="21"/>
-          <w:lang w:eastAsia="ru-RU"/>
-        </w:rPr>
-        <w:fldChar w:fldCharType="begin"/>
-      </w:r>
-      <w:r>
-        <w:rPr>
-          <w:rFonts w:ascii="Arial" w:eastAsia="Times New Roman" w:hAnsi="Arial" w:cs="Arial"/>
-          <w:color w:val="1F1F1F"/>
-          <w:sz w:val="21"/>
-          <w:szCs w:val="21"/>
-          <w:lang w:eastAsia="ru-RU"/>
-        </w:rPr>
-        <w:instrText xml:space="preserve"> HYPERLINK "https://levelup.gitconnected.com/react-component-patterns-ab1f09be2c82" \t "_blank" </w:instrText>
-      </w:r>
-      <w:r>
-        <w:rPr>
-          <w:rFonts w:ascii="Arial" w:eastAsia="Times New Roman" w:hAnsi="Arial" w:cs="Arial"/>
-          <w:color w:val="1F1F1F"/>
-          <w:sz w:val="21"/>
-          <w:szCs w:val="21"/>
-          <w:lang w:eastAsia="ru-RU"/>
-        </w:rPr>
-        <w:fldChar w:fldCharType="separate"/>
-      </w:r>
-      <w:proofErr w:type="spellStart"/>
-      <w:r>
-        <w:rPr>
-          <w:rFonts w:ascii="Arial" w:eastAsia="Times New Roman" w:hAnsi="Arial" w:cs="Arial"/>
-          <w:color w:val="0062E4"/>
-          <w:sz w:val="21"/>
-          <w:szCs w:val="21"/>
-          <w:u w:val="single"/>
-          <w:lang w:eastAsia="ru-RU"/>
-        </w:rPr>
-        <w:t>React</w:t>
-      </w:r>
-      <w:proofErr w:type="spellEnd"/>
-      <w:r>
-        <w:rPr>
-          <w:rFonts w:ascii="Arial" w:eastAsia="Times New Roman" w:hAnsi="Arial" w:cs="Arial"/>
-          <w:color w:val="0062E4"/>
-          <w:sz w:val="21"/>
-          <w:szCs w:val="21"/>
-          <w:u w:val="single"/>
-          <w:lang w:eastAsia="ru-RU"/>
-        </w:rPr>
-        <w:t xml:space="preserve"> </w:t>
-      </w:r>
-      <w:proofErr w:type="spellStart"/>
-      <w:r>
-        <w:rPr>
-          <w:rFonts w:ascii="Arial" w:eastAsia="Times New Roman" w:hAnsi="Arial" w:cs="Arial"/>
-          <w:color w:val="0062E4"/>
-          <w:sz w:val="21"/>
-          <w:szCs w:val="21"/>
-          <w:u w:val="single"/>
-          <w:lang w:eastAsia="ru-RU"/>
-        </w:rPr>
-        <w:t>Component</w:t>
-      </w:r>
-      <w:proofErr w:type="spellEnd"/>
-      <w:r>
-        <w:rPr>
-          <w:rFonts w:ascii="Arial" w:eastAsia="Times New Roman" w:hAnsi="Arial" w:cs="Arial"/>
-          <w:color w:val="0062E4"/>
-          <w:sz w:val="21"/>
-          <w:szCs w:val="21"/>
-          <w:u w:val="single"/>
-          <w:lang w:eastAsia="ru-RU"/>
-        </w:rPr>
-        <w:t xml:space="preserve"> </w:t>
-      </w:r>
-      <w:proofErr w:type="spellStart"/>
-      <w:r>
-        <w:rPr>
-          <w:rFonts w:ascii="Arial" w:eastAsia="Times New Roman" w:hAnsi="Arial" w:cs="Arial"/>
-          <w:color w:val="0062E4"/>
-          <w:sz w:val="21"/>
-          <w:szCs w:val="21"/>
-          <w:u w:val="single"/>
-          <w:lang w:eastAsia="ru-RU"/>
-        </w:rPr>
-        <w:t>Patterns</w:t>
-      </w:r>
-      <w:proofErr w:type="spellEnd"/>
-      <w:r>
-        <w:rPr>
-          <w:rFonts w:ascii="Arial" w:eastAsia="Times New Roman" w:hAnsi="Arial" w:cs="Arial"/>
-          <w:color w:val="1F1F1F"/>
-          <w:sz w:val="21"/>
-          <w:szCs w:val="21"/>
-          <w:lang w:eastAsia="ru-RU"/>
-        </w:rPr>
-        <w:fldChar w:fldCharType="end"/>
-      </w:r>
+      <w:hyperlink r:id="rId6" w:tgtFrame="_blank" w:history="1">
+        <w:proofErr w:type="spellStart"/>
+        <w:r>
+          <w:rPr>
+            <w:rFonts w:ascii="Arial" w:eastAsia="Times New Roman" w:hAnsi="Arial" w:cs="Arial"/>
+            <w:color w:val="0062E4"/>
+            <w:sz w:val="21"/>
+            <w:szCs w:val="21"/>
+            <w:u w:val="single"/>
+            <w:lang w:eastAsia="ru-RU"/>
+          </w:rPr>
+          <w:t>React</w:t>
+        </w:r>
+        <w:proofErr w:type="spellEnd"/>
+        <w:r>
+          <w:rPr>
+            <w:rFonts w:ascii="Arial" w:eastAsia="Times New Roman" w:hAnsi="Arial" w:cs="Arial"/>
+            <w:color w:val="0062E4"/>
+            <w:sz w:val="21"/>
+            <w:szCs w:val="21"/>
+            <w:u w:val="single"/>
+            <w:lang w:eastAsia="ru-RU"/>
+          </w:rPr>
+          <w:t xml:space="preserve"> </w:t>
+        </w:r>
+        <w:proofErr w:type="spellStart"/>
+        <w:r>
+          <w:rPr>
+            <w:rFonts w:ascii="Arial" w:eastAsia="Times New Roman" w:hAnsi="Arial" w:cs="Arial"/>
+            <w:color w:val="0062E4"/>
+            <w:sz w:val="21"/>
+            <w:szCs w:val="21"/>
+            <w:u w:val="single"/>
+            <w:lang w:eastAsia="ru-RU"/>
+          </w:rPr>
+          <w:t>Component</w:t>
+        </w:r>
+        <w:proofErr w:type="spellEnd"/>
+        <w:r>
+          <w:rPr>
+            <w:rFonts w:ascii="Arial" w:eastAsia="Times New Roman" w:hAnsi="Arial" w:cs="Arial"/>
+            <w:color w:val="0062E4"/>
+            <w:sz w:val="21"/>
+            <w:szCs w:val="21"/>
+            <w:u w:val="single"/>
+            <w:lang w:eastAsia="ru-RU"/>
+          </w:rPr>
+          <w:t xml:space="preserve"> </w:t>
+        </w:r>
+        <w:proofErr w:type="spellStart"/>
+        <w:r>
+          <w:rPr>
+            <w:rFonts w:ascii="Arial" w:eastAsia="Times New Roman" w:hAnsi="Arial" w:cs="Arial"/>
+            <w:color w:val="0062E4"/>
+            <w:sz w:val="21"/>
+            <w:szCs w:val="21"/>
+            <w:u w:val="single"/>
+            <w:lang w:eastAsia="ru-RU"/>
+          </w:rPr>
+          <w:t>Patterns</w:t>
+        </w:r>
+        <w:proofErr w:type="spellEnd"/>
+      </w:hyperlink>
     </w:p>
     <w:p>
       <w:pPr>
@@ -360,7 +329,7 @@
           <w:lang w:eastAsia="ru-RU"/>
         </w:rPr>
       </w:pPr>
-      <w:hyperlink r:id="rId6" w:tgtFrame="_blank" w:history="1">
+      <w:hyperlink r:id="rId7" w:tgtFrame="_blank" w:history="1">
         <w:proofErr w:type="spellStart"/>
         <w:r>
           <w:rPr>
@@ -473,6 +442,1212 @@
       </w:hyperlink>
     </w:p>
     <w:p>
+      <w:pPr>
+        <w:pStyle w:val="3"/>
+        <w:shd w:val="clear" w:color="auto" w:fill="FFFFFF"/>
+        <w:spacing w:before="540" w:beforeAutospacing="0" w:after="180" w:afterAutospacing="0" w:line="360" w:lineRule="atLeast"/>
+        <w:rPr>
+          <w:rFonts w:ascii="Arial" w:hAnsi="Arial" w:cs="Arial"/>
+          <w:b w:val="0"/>
+          <w:bCs w:val="0"/>
+          <w:color w:val="1F1F1F"/>
+          <w:sz w:val="24"/>
+          <w:szCs w:val="24"/>
+        </w:rPr>
+      </w:pPr>
+      <w:proofErr w:type="spellStart"/>
+      <w:r>
+        <w:rPr>
+          <w:rFonts w:ascii="Arial" w:hAnsi="Arial" w:cs="Arial"/>
+          <w:b w:val="0"/>
+          <w:bCs w:val="0"/>
+          <w:color w:val="1F1F1F"/>
+          <w:sz w:val="24"/>
+          <w:szCs w:val="24"/>
+        </w:rPr>
+        <w:t>React</w:t>
+      </w:r>
+      <w:proofErr w:type="spellEnd"/>
+      <w:r>
+        <w:rPr>
+          <w:rFonts w:ascii="Arial" w:hAnsi="Arial" w:cs="Arial"/>
+          <w:b w:val="0"/>
+          <w:bCs w:val="0"/>
+          <w:color w:val="1F1F1F"/>
+          <w:sz w:val="24"/>
+          <w:szCs w:val="24"/>
+        </w:rPr>
+        <w:t xml:space="preserve"> </w:t>
+      </w:r>
+      <w:proofErr w:type="spellStart"/>
+      <w:r>
+        <w:rPr>
+          <w:rFonts w:ascii="Arial" w:hAnsi="Arial" w:cs="Arial"/>
+          <w:b w:val="0"/>
+          <w:bCs w:val="0"/>
+          <w:color w:val="1F1F1F"/>
+          <w:sz w:val="24"/>
+          <w:szCs w:val="24"/>
+        </w:rPr>
+        <w:t>Resources</w:t>
+      </w:r>
+      <w:proofErr w:type="spellEnd"/>
+    </w:p>
+    <w:p>
+      <w:pPr>
+        <w:numPr>
+          <w:ilvl w:val="0"/>
+          <w:numId w:val="2"/>
+        </w:numPr>
+        <w:shd w:val="clear" w:color="auto" w:fill="FFFFFF"/>
+        <w:spacing w:before="100" w:beforeAutospacing="1" w:after="150" w:line="240" w:lineRule="auto"/>
+        <w:ind w:left="450"/>
+        <w:rPr>
+          <w:rFonts w:ascii="Arial" w:hAnsi="Arial" w:cs="Arial"/>
+          <w:color w:val="1F1F1F"/>
+          <w:sz w:val="21"/>
+          <w:szCs w:val="21"/>
+        </w:rPr>
+      </w:pPr>
+      <w:hyperlink r:id="rId8" w:tgtFrame="_blank" w:history="1">
+        <w:proofErr w:type="spellStart"/>
+        <w:r>
+          <w:rPr>
+            <w:rStyle w:val="a3"/>
+            <w:rFonts w:ascii="Arial" w:hAnsi="Arial" w:cs="Arial"/>
+            <w:color w:val="0062E4"/>
+            <w:sz w:val="21"/>
+            <w:szCs w:val="21"/>
+          </w:rPr>
+          <w:t>react-router</w:t>
+        </w:r>
+        <w:proofErr w:type="spellEnd"/>
+      </w:hyperlink>
+    </w:p>
+    <w:p>
+      <w:pPr>
+        <w:numPr>
+          <w:ilvl w:val="0"/>
+          <w:numId w:val="2"/>
+        </w:numPr>
+        <w:shd w:val="clear" w:color="auto" w:fill="FFFFFF"/>
+        <w:spacing w:before="100" w:beforeAutospacing="1" w:after="150" w:line="240" w:lineRule="auto"/>
+        <w:ind w:left="450"/>
+        <w:rPr>
+          <w:rFonts w:ascii="Arial" w:hAnsi="Arial" w:cs="Arial"/>
+          <w:color w:val="1F1F1F"/>
+          <w:sz w:val="21"/>
+          <w:szCs w:val="21"/>
+        </w:rPr>
+      </w:pPr>
+      <w:hyperlink r:id="rId9" w:tgtFrame="_blank" w:history="1">
+        <w:proofErr w:type="spellStart"/>
+        <w:r>
+          <w:rPr>
+            <w:rStyle w:val="a3"/>
+            <w:rFonts w:ascii="Arial" w:hAnsi="Arial" w:cs="Arial"/>
+            <w:color w:val="0062E4"/>
+            <w:sz w:val="21"/>
+            <w:szCs w:val="21"/>
+          </w:rPr>
+          <w:t>react-router-dom</w:t>
+        </w:r>
+        <w:proofErr w:type="spellEnd"/>
+      </w:hyperlink>
+    </w:p>
+    <w:p>
+      <w:pPr>
+        <w:numPr>
+          <w:ilvl w:val="0"/>
+          <w:numId w:val="2"/>
+        </w:numPr>
+        <w:shd w:val="clear" w:color="auto" w:fill="FFFFFF"/>
+        <w:spacing w:before="100" w:beforeAutospacing="1" w:after="150" w:line="240" w:lineRule="auto"/>
+        <w:ind w:left="450"/>
+        <w:rPr>
+          <w:rFonts w:ascii="Arial" w:hAnsi="Arial" w:cs="Arial"/>
+          <w:color w:val="1F1F1F"/>
+          <w:sz w:val="21"/>
+          <w:szCs w:val="21"/>
+        </w:rPr>
+      </w:pPr>
+      <w:hyperlink r:id="rId10" w:tgtFrame="_blank" w:history="1">
+        <w:proofErr w:type="spellStart"/>
+        <w:r>
+          <w:rPr>
+            <w:rStyle w:val="a3"/>
+            <w:rFonts w:ascii="Arial" w:hAnsi="Arial" w:cs="Arial"/>
+            <w:color w:val="0062E4"/>
+            <w:sz w:val="21"/>
+            <w:szCs w:val="21"/>
+          </w:rPr>
+          <w:t>React</w:t>
+        </w:r>
+        <w:proofErr w:type="spellEnd"/>
+        <w:r>
+          <w:rPr>
+            <w:rStyle w:val="a3"/>
+            <w:rFonts w:ascii="Arial" w:hAnsi="Arial" w:cs="Arial"/>
+            <w:color w:val="0062E4"/>
+            <w:sz w:val="21"/>
+            <w:szCs w:val="21"/>
+          </w:rPr>
+          <w:t xml:space="preserve"> </w:t>
+        </w:r>
+        <w:proofErr w:type="spellStart"/>
+        <w:r>
+          <w:rPr>
+            <w:rStyle w:val="a3"/>
+            <w:rFonts w:ascii="Arial" w:hAnsi="Arial" w:cs="Arial"/>
+            <w:color w:val="0062E4"/>
+            <w:sz w:val="21"/>
+            <w:szCs w:val="21"/>
+          </w:rPr>
+          <w:t>Router</w:t>
+        </w:r>
+        <w:proofErr w:type="spellEnd"/>
+        <w:r>
+          <w:rPr>
+            <w:rStyle w:val="a3"/>
+            <w:rFonts w:ascii="Arial" w:hAnsi="Arial" w:cs="Arial"/>
+            <w:color w:val="0062E4"/>
+            <w:sz w:val="21"/>
+            <w:szCs w:val="21"/>
+          </w:rPr>
+          <w:t xml:space="preserve"> </w:t>
+        </w:r>
+        <w:proofErr w:type="spellStart"/>
+        <w:r>
+          <w:rPr>
+            <w:rStyle w:val="a3"/>
+            <w:rFonts w:ascii="Arial" w:hAnsi="Arial" w:cs="Arial"/>
+            <w:color w:val="0062E4"/>
+            <w:sz w:val="21"/>
+            <w:szCs w:val="21"/>
+          </w:rPr>
+          <w:t>Documentation</w:t>
+        </w:r>
+        <w:proofErr w:type="spellEnd"/>
+      </w:hyperlink>
+    </w:p>
+    <w:p>
+      <w:pPr>
+        <w:numPr>
+          <w:ilvl w:val="0"/>
+          <w:numId w:val="2"/>
+        </w:numPr>
+        <w:shd w:val="clear" w:color="auto" w:fill="FFFFFF"/>
+        <w:spacing w:before="100" w:beforeAutospacing="1" w:after="150" w:line="240" w:lineRule="auto"/>
+        <w:ind w:left="450"/>
+        <w:rPr>
+          <w:rFonts w:ascii="Arial" w:hAnsi="Arial" w:cs="Arial"/>
+          <w:color w:val="1F1F1F"/>
+          <w:sz w:val="21"/>
+          <w:szCs w:val="21"/>
+        </w:rPr>
+      </w:pPr>
+      <w:hyperlink r:id="rId11" w:tgtFrame="_blank" w:history="1">
+        <w:proofErr w:type="spellStart"/>
+        <w:r>
+          <w:rPr>
+            <w:rStyle w:val="a3"/>
+            <w:rFonts w:ascii="Arial" w:hAnsi="Arial" w:cs="Arial"/>
+            <w:color w:val="0062E4"/>
+            <w:sz w:val="21"/>
+            <w:szCs w:val="21"/>
+          </w:rPr>
+          <w:t>React</w:t>
+        </w:r>
+        <w:proofErr w:type="spellEnd"/>
+        <w:r>
+          <w:rPr>
+            <w:rStyle w:val="a3"/>
+            <w:rFonts w:ascii="Arial" w:hAnsi="Arial" w:cs="Arial"/>
+            <w:color w:val="0062E4"/>
+            <w:sz w:val="21"/>
+            <w:szCs w:val="21"/>
+          </w:rPr>
+          <w:t xml:space="preserve"> </w:t>
+        </w:r>
+        <w:proofErr w:type="spellStart"/>
+        <w:r>
+          <w:rPr>
+            <w:rStyle w:val="a3"/>
+            <w:rFonts w:ascii="Arial" w:hAnsi="Arial" w:cs="Arial"/>
+            <w:color w:val="0062E4"/>
+            <w:sz w:val="21"/>
+            <w:szCs w:val="21"/>
+          </w:rPr>
+          <w:t>Router</w:t>
+        </w:r>
+        <w:proofErr w:type="spellEnd"/>
+        <w:r>
+          <w:rPr>
+            <w:rStyle w:val="a3"/>
+            <w:rFonts w:ascii="Arial" w:hAnsi="Arial" w:cs="Arial"/>
+            <w:color w:val="0062E4"/>
+            <w:sz w:val="21"/>
+            <w:szCs w:val="21"/>
+          </w:rPr>
+          <w:t xml:space="preserve"> </w:t>
+        </w:r>
+        <w:proofErr w:type="spellStart"/>
+        <w:r>
+          <w:rPr>
+            <w:rStyle w:val="a3"/>
+            <w:rFonts w:ascii="Arial" w:hAnsi="Arial" w:cs="Arial"/>
+            <w:color w:val="0062E4"/>
+            <w:sz w:val="21"/>
+            <w:szCs w:val="21"/>
+          </w:rPr>
+          <w:t>Dom</w:t>
+        </w:r>
+        <w:proofErr w:type="spellEnd"/>
+        <w:r>
+          <w:rPr>
+            <w:rStyle w:val="a3"/>
+            <w:rFonts w:ascii="Arial" w:hAnsi="Arial" w:cs="Arial"/>
+            <w:color w:val="0062E4"/>
+            <w:sz w:val="21"/>
+            <w:szCs w:val="21"/>
+          </w:rPr>
+          <w:t xml:space="preserve"> </w:t>
+        </w:r>
+        <w:proofErr w:type="spellStart"/>
+        <w:r>
+          <w:rPr>
+            <w:rStyle w:val="a3"/>
+            <w:rFonts w:ascii="Arial" w:hAnsi="Arial" w:cs="Arial"/>
+            <w:color w:val="0062E4"/>
+            <w:sz w:val="21"/>
+            <w:szCs w:val="21"/>
+          </w:rPr>
+          <w:t>Documentation</w:t>
+        </w:r>
+        <w:proofErr w:type="spellEnd"/>
+      </w:hyperlink>
+    </w:p>
+    <w:p>
+      <w:pPr>
+        <w:pStyle w:val="3"/>
+        <w:shd w:val="clear" w:color="auto" w:fill="FFFFFF"/>
+        <w:spacing w:before="540" w:beforeAutospacing="0" w:after="180" w:afterAutospacing="0" w:line="360" w:lineRule="atLeast"/>
+        <w:rPr>
+          <w:rFonts w:ascii="Arial" w:hAnsi="Arial" w:cs="Arial"/>
+          <w:b w:val="0"/>
+          <w:bCs w:val="0"/>
+          <w:color w:val="1F1F1F"/>
+          <w:sz w:val="24"/>
+          <w:szCs w:val="24"/>
+        </w:rPr>
+      </w:pPr>
+      <w:proofErr w:type="spellStart"/>
+      <w:r>
+        <w:rPr>
+          <w:rFonts w:ascii="Arial" w:hAnsi="Arial" w:cs="Arial"/>
+          <w:b w:val="0"/>
+          <w:bCs w:val="0"/>
+          <w:color w:val="1F1F1F"/>
+          <w:sz w:val="24"/>
+          <w:szCs w:val="24"/>
+        </w:rPr>
+        <w:t>Other</w:t>
+      </w:r>
+      <w:proofErr w:type="spellEnd"/>
+      <w:r>
+        <w:rPr>
+          <w:rFonts w:ascii="Arial" w:hAnsi="Arial" w:cs="Arial"/>
+          <w:b w:val="0"/>
+          <w:bCs w:val="0"/>
+          <w:color w:val="1F1F1F"/>
+          <w:sz w:val="24"/>
+          <w:szCs w:val="24"/>
+        </w:rPr>
+        <w:t xml:space="preserve"> </w:t>
+      </w:r>
+      <w:proofErr w:type="spellStart"/>
+      <w:r>
+        <w:rPr>
+          <w:rFonts w:ascii="Arial" w:hAnsi="Arial" w:cs="Arial"/>
+          <w:b w:val="0"/>
+          <w:bCs w:val="0"/>
+          <w:color w:val="1F1F1F"/>
+          <w:sz w:val="24"/>
+          <w:szCs w:val="24"/>
+        </w:rPr>
+        <w:t>Resources</w:t>
+      </w:r>
+      <w:proofErr w:type="spellEnd"/>
+    </w:p>
+    <w:p>
+      <w:pPr>
+        <w:numPr>
+          <w:ilvl w:val="0"/>
+          <w:numId w:val="3"/>
+        </w:numPr>
+        <w:shd w:val="clear" w:color="auto" w:fill="FFFFFF"/>
+        <w:spacing w:before="100" w:beforeAutospacing="1" w:after="150" w:line="240" w:lineRule="auto"/>
+        <w:ind w:left="450"/>
+        <w:rPr>
+          <w:rFonts w:ascii="Arial" w:hAnsi="Arial" w:cs="Arial"/>
+          <w:color w:val="1F1F1F"/>
+          <w:sz w:val="21"/>
+          <w:szCs w:val="21"/>
+          <w:lang w:val="en-US"/>
+        </w:rPr>
+      </w:pPr>
+      <w:r>
+        <w:fldChar w:fldCharType="begin"/>
+      </w:r>
+      <w:r>
+        <w:rPr>
+          <w:lang w:val="en-US"/>
+        </w:rPr>
+        <w:instrText xml:space="preserve"> HYPERLINK "https://blog.logrocket.com/react-router-dom-set-up-essential-components-parameterized-routes-505dc93642f1" \t "_blank" </w:instrText>
+      </w:r>
+      <w:r>
+        <w:fldChar w:fldCharType="separate"/>
+      </w:r>
+      <w:r>
+        <w:rPr>
+          <w:rStyle w:val="a3"/>
+          <w:rFonts w:ascii="Arial" w:hAnsi="Arial" w:cs="Arial"/>
+          <w:color w:val="0062E4"/>
+          <w:sz w:val="21"/>
+          <w:szCs w:val="21"/>
+          <w:lang w:val="en-US"/>
+        </w:rPr>
+        <w:t>React Router DOM: set-up, essential components, &amp; parameterized routes</w:t>
+      </w:r>
+      <w:r>
+        <w:rPr>
+          <w:rStyle w:val="a3"/>
+          <w:rFonts w:ascii="Arial" w:hAnsi="Arial" w:cs="Arial"/>
+          <w:color w:val="0062E4"/>
+          <w:sz w:val="21"/>
+          <w:szCs w:val="21"/>
+          <w:lang w:val="en-US"/>
+        </w:rPr>
+        <w:fldChar w:fldCharType="end"/>
+      </w:r>
+    </w:p>
+    <w:p>
+      <w:pPr>
+        <w:numPr>
+          <w:ilvl w:val="0"/>
+          <w:numId w:val="3"/>
+        </w:numPr>
+        <w:shd w:val="clear" w:color="auto" w:fill="FFFFFF"/>
+        <w:spacing w:before="100" w:beforeAutospacing="1" w:after="150" w:line="240" w:lineRule="auto"/>
+        <w:ind w:left="450"/>
+        <w:rPr>
+          <w:rFonts w:ascii="Arial" w:hAnsi="Arial" w:cs="Arial"/>
+          <w:color w:val="1F1F1F"/>
+          <w:sz w:val="21"/>
+          <w:szCs w:val="21"/>
+          <w:lang w:val="en-US"/>
+        </w:rPr>
+      </w:pPr>
+      <w:r>
+        <w:fldChar w:fldCharType="begin"/>
+      </w:r>
+      <w:r>
+        <w:rPr>
+          <w:lang w:val="en-US"/>
+        </w:rPr>
+        <w:instrText xml:space="preserve"> HYPERLINK "https://medium.com/@thejasonfile/basic-intro-to-react-router-v4-a08ae1ba5c42" \t "_blank" </w:instrText>
+      </w:r>
+      <w:r>
+        <w:fldChar w:fldCharType="separate"/>
+      </w:r>
+      <w:r>
+        <w:rPr>
+          <w:rStyle w:val="a3"/>
+          <w:rFonts w:ascii="Arial" w:hAnsi="Arial" w:cs="Arial"/>
+          <w:color w:val="0062E4"/>
+          <w:sz w:val="21"/>
+          <w:szCs w:val="21"/>
+          <w:lang w:val="en-US"/>
+        </w:rPr>
+        <w:t>Basic intro to React Router v4</w:t>
+      </w:r>
+      <w:r>
+        <w:rPr>
+          <w:rStyle w:val="a3"/>
+          <w:rFonts w:ascii="Arial" w:hAnsi="Arial" w:cs="Arial"/>
+          <w:color w:val="0062E4"/>
+          <w:sz w:val="21"/>
+          <w:szCs w:val="21"/>
+          <w:lang w:val="en-US"/>
+        </w:rPr>
+        <w:fldChar w:fldCharType="end"/>
+      </w:r>
+    </w:p>
+    <w:p>
+      <w:pPr>
+        <w:numPr>
+          <w:ilvl w:val="0"/>
+          <w:numId w:val="3"/>
+        </w:numPr>
+        <w:shd w:val="clear" w:color="auto" w:fill="FFFFFF"/>
+        <w:spacing w:before="100" w:beforeAutospacing="1" w:after="150" w:line="240" w:lineRule="auto"/>
+        <w:ind w:left="450"/>
+        <w:rPr>
+          <w:rFonts w:ascii="Arial" w:hAnsi="Arial" w:cs="Arial"/>
+          <w:color w:val="1F1F1F"/>
+          <w:sz w:val="21"/>
+          <w:szCs w:val="21"/>
+          <w:lang w:val="en-US"/>
+        </w:rPr>
+      </w:pPr>
+      <w:r>
+        <w:fldChar w:fldCharType="begin"/>
+      </w:r>
+      <w:r>
+        <w:rPr>
+          <w:lang w:val="en-US"/>
+        </w:rPr>
+        <w:instrText xml:space="preserve"> HYPERLINK "https://medium.com/@pshrmn/a-simple-react-router-v4-tut</w:instrText>
+      </w:r>
+      <w:r>
+        <w:rPr>
+          <w:lang w:val="en-US"/>
+        </w:rPr>
+        <w:instrText xml:space="preserve">orial-7f23ff27adf" \t "_blank" </w:instrText>
+      </w:r>
+      <w:r>
+        <w:fldChar w:fldCharType="separate"/>
+      </w:r>
+      <w:r>
+        <w:rPr>
+          <w:rStyle w:val="a3"/>
+          <w:rFonts w:ascii="Arial" w:hAnsi="Arial" w:cs="Arial"/>
+          <w:color w:val="0062E4"/>
+          <w:sz w:val="21"/>
+          <w:szCs w:val="21"/>
+          <w:lang w:val="en-US"/>
+        </w:rPr>
+        <w:t>A Simple React Router v4 Tutorial</w:t>
+      </w:r>
+      <w:r>
+        <w:rPr>
+          <w:rStyle w:val="a3"/>
+          <w:rFonts w:ascii="Arial" w:hAnsi="Arial" w:cs="Arial"/>
+          <w:color w:val="0062E4"/>
+          <w:sz w:val="21"/>
+          <w:szCs w:val="21"/>
+          <w:lang w:val="en-US"/>
+        </w:rPr>
+        <w:fldChar w:fldCharType="end"/>
+      </w:r>
+    </w:p>
+    <w:p>
+      <w:pPr>
+        <w:pStyle w:val="3"/>
+        <w:shd w:val="clear" w:color="auto" w:fill="FFFFFF"/>
+        <w:spacing w:before="540" w:beforeAutospacing="0" w:after="180" w:afterAutospacing="0" w:line="360" w:lineRule="atLeast"/>
+        <w:rPr>
+          <w:rFonts w:ascii="Arial" w:hAnsi="Arial" w:cs="Arial"/>
+          <w:b w:val="0"/>
+          <w:bCs w:val="0"/>
+          <w:color w:val="1F1F1F"/>
+          <w:sz w:val="24"/>
+          <w:szCs w:val="24"/>
+        </w:rPr>
+      </w:pPr>
+      <w:proofErr w:type="spellStart"/>
+      <w:r>
+        <w:rPr>
+          <w:rFonts w:ascii="Arial" w:hAnsi="Arial" w:cs="Arial"/>
+          <w:b w:val="0"/>
+          <w:bCs w:val="0"/>
+          <w:color w:val="1F1F1F"/>
+          <w:sz w:val="24"/>
+          <w:szCs w:val="24"/>
+        </w:rPr>
+        <w:t>React</w:t>
+      </w:r>
+      <w:proofErr w:type="spellEnd"/>
+      <w:r>
+        <w:rPr>
+          <w:rFonts w:ascii="Arial" w:hAnsi="Arial" w:cs="Arial"/>
+          <w:b w:val="0"/>
+          <w:bCs w:val="0"/>
+          <w:color w:val="1F1F1F"/>
+          <w:sz w:val="24"/>
+          <w:szCs w:val="24"/>
+        </w:rPr>
+        <w:t xml:space="preserve"> </w:t>
+      </w:r>
+      <w:proofErr w:type="spellStart"/>
+      <w:r>
+        <w:rPr>
+          <w:rFonts w:ascii="Arial" w:hAnsi="Arial" w:cs="Arial"/>
+          <w:b w:val="0"/>
+          <w:bCs w:val="0"/>
+          <w:color w:val="1F1F1F"/>
+          <w:sz w:val="24"/>
+          <w:szCs w:val="24"/>
+        </w:rPr>
+        <w:t>Resources</w:t>
+      </w:r>
+      <w:proofErr w:type="spellEnd"/>
+    </w:p>
+    <w:p>
+      <w:pPr>
+        <w:numPr>
+          <w:ilvl w:val="0"/>
+          <w:numId w:val="4"/>
+        </w:numPr>
+        <w:shd w:val="clear" w:color="auto" w:fill="FFFFFF"/>
+        <w:spacing w:before="100" w:beforeAutospacing="1" w:after="150" w:line="240" w:lineRule="auto"/>
+        <w:ind w:left="450"/>
+        <w:rPr>
+          <w:rFonts w:ascii="Arial" w:hAnsi="Arial" w:cs="Arial"/>
+          <w:color w:val="1F1F1F"/>
+          <w:sz w:val="21"/>
+          <w:szCs w:val="21"/>
+        </w:rPr>
+      </w:pPr>
+      <w:hyperlink r:id="rId12" w:tgtFrame="_blank" w:history="1">
+        <w:proofErr w:type="spellStart"/>
+        <w:r>
+          <w:rPr>
+            <w:rStyle w:val="a3"/>
+            <w:rFonts w:ascii="Arial" w:hAnsi="Arial" w:cs="Arial"/>
+            <w:color w:val="0062E4"/>
+            <w:sz w:val="21"/>
+            <w:szCs w:val="21"/>
+          </w:rPr>
+          <w:t>react-router</w:t>
+        </w:r>
+        <w:proofErr w:type="spellEnd"/>
+      </w:hyperlink>
+    </w:p>
+    <w:p>
+      <w:pPr>
+        <w:numPr>
+          <w:ilvl w:val="0"/>
+          <w:numId w:val="4"/>
+        </w:numPr>
+        <w:shd w:val="clear" w:color="auto" w:fill="FFFFFF"/>
+        <w:spacing w:before="100" w:beforeAutospacing="1" w:after="150" w:line="240" w:lineRule="auto"/>
+        <w:ind w:left="450"/>
+        <w:rPr>
+          <w:rFonts w:ascii="Arial" w:hAnsi="Arial" w:cs="Arial"/>
+          <w:color w:val="1F1F1F"/>
+          <w:sz w:val="21"/>
+          <w:szCs w:val="21"/>
+        </w:rPr>
+      </w:pPr>
+      <w:hyperlink r:id="rId13" w:tgtFrame="_blank" w:history="1">
+        <w:proofErr w:type="spellStart"/>
+        <w:r>
+          <w:rPr>
+            <w:rStyle w:val="a3"/>
+            <w:rFonts w:ascii="Arial" w:hAnsi="Arial" w:cs="Arial"/>
+            <w:color w:val="0062E4"/>
+            <w:sz w:val="21"/>
+            <w:szCs w:val="21"/>
+          </w:rPr>
+          <w:t>react-router-dom</w:t>
+        </w:r>
+        <w:proofErr w:type="spellEnd"/>
+      </w:hyperlink>
+    </w:p>
+    <w:p>
+      <w:pPr>
+        <w:numPr>
+          <w:ilvl w:val="0"/>
+          <w:numId w:val="4"/>
+        </w:numPr>
+        <w:shd w:val="clear" w:color="auto" w:fill="FFFFFF"/>
+        <w:spacing w:before="100" w:beforeAutospacing="1" w:after="150" w:line="240" w:lineRule="auto"/>
+        <w:ind w:left="450"/>
+        <w:rPr>
+          <w:rFonts w:ascii="Arial" w:hAnsi="Arial" w:cs="Arial"/>
+          <w:color w:val="1F1F1F"/>
+          <w:sz w:val="21"/>
+          <w:szCs w:val="21"/>
+        </w:rPr>
+      </w:pPr>
+      <w:hyperlink r:id="rId14" w:tgtFrame="_blank" w:history="1">
+        <w:proofErr w:type="spellStart"/>
+        <w:r>
+          <w:rPr>
+            <w:rStyle w:val="a3"/>
+            <w:rFonts w:ascii="Arial" w:hAnsi="Arial" w:cs="Arial"/>
+            <w:color w:val="0062E4"/>
+            <w:sz w:val="21"/>
+            <w:szCs w:val="21"/>
+          </w:rPr>
+          <w:t>React</w:t>
+        </w:r>
+        <w:proofErr w:type="spellEnd"/>
+        <w:r>
+          <w:rPr>
+            <w:rStyle w:val="a3"/>
+            <w:rFonts w:ascii="Arial" w:hAnsi="Arial" w:cs="Arial"/>
+            <w:color w:val="0062E4"/>
+            <w:sz w:val="21"/>
+            <w:szCs w:val="21"/>
+          </w:rPr>
+          <w:t xml:space="preserve"> </w:t>
+        </w:r>
+        <w:proofErr w:type="spellStart"/>
+        <w:r>
+          <w:rPr>
+            <w:rStyle w:val="a3"/>
+            <w:rFonts w:ascii="Arial" w:hAnsi="Arial" w:cs="Arial"/>
+            <w:color w:val="0062E4"/>
+            <w:sz w:val="21"/>
+            <w:szCs w:val="21"/>
+          </w:rPr>
+          <w:t>Router</w:t>
+        </w:r>
+        <w:proofErr w:type="spellEnd"/>
+        <w:r>
+          <w:rPr>
+            <w:rStyle w:val="a3"/>
+            <w:rFonts w:ascii="Arial" w:hAnsi="Arial" w:cs="Arial"/>
+            <w:color w:val="0062E4"/>
+            <w:sz w:val="21"/>
+            <w:szCs w:val="21"/>
+          </w:rPr>
+          <w:t xml:space="preserve"> </w:t>
+        </w:r>
+        <w:proofErr w:type="spellStart"/>
+        <w:r>
+          <w:rPr>
+            <w:rStyle w:val="a3"/>
+            <w:rFonts w:ascii="Arial" w:hAnsi="Arial" w:cs="Arial"/>
+            <w:color w:val="0062E4"/>
+            <w:sz w:val="21"/>
+            <w:szCs w:val="21"/>
+          </w:rPr>
+          <w:t>Documentation</w:t>
+        </w:r>
+        <w:proofErr w:type="spellEnd"/>
+      </w:hyperlink>
+    </w:p>
+    <w:p>
+      <w:pPr>
+        <w:numPr>
+          <w:ilvl w:val="0"/>
+          <w:numId w:val="4"/>
+        </w:numPr>
+        <w:shd w:val="clear" w:color="auto" w:fill="FFFFFF"/>
+        <w:spacing w:before="100" w:beforeAutospacing="1" w:after="150" w:line="240" w:lineRule="auto"/>
+        <w:ind w:left="450"/>
+        <w:rPr>
+          <w:rFonts w:ascii="Arial" w:hAnsi="Arial" w:cs="Arial"/>
+          <w:color w:val="1F1F1F"/>
+          <w:sz w:val="21"/>
+          <w:szCs w:val="21"/>
+        </w:rPr>
+      </w:pPr>
+      <w:hyperlink r:id="rId15" w:tgtFrame="_blank" w:history="1">
+        <w:proofErr w:type="spellStart"/>
+        <w:r>
+          <w:rPr>
+            <w:rStyle w:val="a3"/>
+            <w:rFonts w:ascii="Arial" w:hAnsi="Arial" w:cs="Arial"/>
+            <w:color w:val="0062E4"/>
+            <w:sz w:val="21"/>
+            <w:szCs w:val="21"/>
+          </w:rPr>
+          <w:t>React</w:t>
+        </w:r>
+        <w:proofErr w:type="spellEnd"/>
+        <w:r>
+          <w:rPr>
+            <w:rStyle w:val="a3"/>
+            <w:rFonts w:ascii="Arial" w:hAnsi="Arial" w:cs="Arial"/>
+            <w:color w:val="0062E4"/>
+            <w:sz w:val="21"/>
+            <w:szCs w:val="21"/>
+          </w:rPr>
+          <w:t xml:space="preserve"> </w:t>
+        </w:r>
+        <w:proofErr w:type="spellStart"/>
+        <w:r>
+          <w:rPr>
+            <w:rStyle w:val="a3"/>
+            <w:rFonts w:ascii="Arial" w:hAnsi="Arial" w:cs="Arial"/>
+            <w:color w:val="0062E4"/>
+            <w:sz w:val="21"/>
+            <w:szCs w:val="21"/>
+          </w:rPr>
+          <w:t>Router</w:t>
+        </w:r>
+        <w:proofErr w:type="spellEnd"/>
+        <w:r>
+          <w:rPr>
+            <w:rStyle w:val="a3"/>
+            <w:rFonts w:ascii="Arial" w:hAnsi="Arial" w:cs="Arial"/>
+            <w:color w:val="0062E4"/>
+            <w:sz w:val="21"/>
+            <w:szCs w:val="21"/>
+          </w:rPr>
+          <w:t xml:space="preserve"> </w:t>
+        </w:r>
+        <w:proofErr w:type="spellStart"/>
+        <w:r>
+          <w:rPr>
+            <w:rStyle w:val="a3"/>
+            <w:rFonts w:ascii="Arial" w:hAnsi="Arial" w:cs="Arial"/>
+            <w:color w:val="0062E4"/>
+            <w:sz w:val="21"/>
+            <w:szCs w:val="21"/>
+          </w:rPr>
+          <w:t>Dom</w:t>
+        </w:r>
+        <w:proofErr w:type="spellEnd"/>
+        <w:r>
+          <w:rPr>
+            <w:rStyle w:val="a3"/>
+            <w:rFonts w:ascii="Arial" w:hAnsi="Arial" w:cs="Arial"/>
+            <w:color w:val="0062E4"/>
+            <w:sz w:val="21"/>
+            <w:szCs w:val="21"/>
+          </w:rPr>
+          <w:t xml:space="preserve"> </w:t>
+        </w:r>
+        <w:proofErr w:type="spellStart"/>
+        <w:r>
+          <w:rPr>
+            <w:rStyle w:val="a3"/>
+            <w:rFonts w:ascii="Arial" w:hAnsi="Arial" w:cs="Arial"/>
+            <w:color w:val="0062E4"/>
+            <w:sz w:val="21"/>
+            <w:szCs w:val="21"/>
+          </w:rPr>
+          <w:t>Documentation</w:t>
+        </w:r>
+        <w:proofErr w:type="spellEnd"/>
+      </w:hyperlink>
+    </w:p>
+    <w:p>
+      <w:pPr>
+        <w:pStyle w:val="3"/>
+        <w:shd w:val="clear" w:color="auto" w:fill="FFFFFF"/>
+        <w:spacing w:before="540" w:beforeAutospacing="0" w:after="180" w:afterAutospacing="0" w:line="360" w:lineRule="atLeast"/>
+        <w:rPr>
+          <w:rFonts w:ascii="Arial" w:hAnsi="Arial" w:cs="Arial"/>
+          <w:b w:val="0"/>
+          <w:bCs w:val="0"/>
+          <w:color w:val="1F1F1F"/>
+          <w:sz w:val="24"/>
+          <w:szCs w:val="24"/>
+        </w:rPr>
+      </w:pPr>
+      <w:proofErr w:type="spellStart"/>
+      <w:r>
+        <w:rPr>
+          <w:rFonts w:ascii="Arial" w:hAnsi="Arial" w:cs="Arial"/>
+          <w:b w:val="0"/>
+          <w:bCs w:val="0"/>
+          <w:color w:val="1F1F1F"/>
+          <w:sz w:val="24"/>
+          <w:szCs w:val="24"/>
+        </w:rPr>
+        <w:t>Other</w:t>
+      </w:r>
+      <w:proofErr w:type="spellEnd"/>
+      <w:r>
+        <w:rPr>
+          <w:rFonts w:ascii="Arial" w:hAnsi="Arial" w:cs="Arial"/>
+          <w:b w:val="0"/>
+          <w:bCs w:val="0"/>
+          <w:color w:val="1F1F1F"/>
+          <w:sz w:val="24"/>
+          <w:szCs w:val="24"/>
+        </w:rPr>
+        <w:t xml:space="preserve"> </w:t>
+      </w:r>
+      <w:proofErr w:type="spellStart"/>
+      <w:r>
+        <w:rPr>
+          <w:rFonts w:ascii="Arial" w:hAnsi="Arial" w:cs="Arial"/>
+          <w:b w:val="0"/>
+          <w:bCs w:val="0"/>
+          <w:color w:val="1F1F1F"/>
+          <w:sz w:val="24"/>
+          <w:szCs w:val="24"/>
+        </w:rPr>
+        <w:t>Resources</w:t>
+      </w:r>
+      <w:proofErr w:type="spellEnd"/>
+    </w:p>
+    <w:p>
+      <w:pPr>
+        <w:numPr>
+          <w:ilvl w:val="0"/>
+          <w:numId w:val="5"/>
+        </w:numPr>
+        <w:shd w:val="clear" w:color="auto" w:fill="FFFFFF"/>
+        <w:spacing w:before="100" w:beforeAutospacing="1" w:after="150" w:line="240" w:lineRule="auto"/>
+        <w:ind w:left="450"/>
+        <w:rPr>
+          <w:rFonts w:ascii="Arial" w:hAnsi="Arial" w:cs="Arial"/>
+          <w:color w:val="1F1F1F"/>
+          <w:sz w:val="21"/>
+          <w:szCs w:val="21"/>
+        </w:rPr>
+      </w:pPr>
+      <w:hyperlink r:id="rId16" w:tgtFrame="_blank" w:history="1">
+        <w:proofErr w:type="spellStart"/>
+        <w:r>
+          <w:rPr>
+            <w:rStyle w:val="a3"/>
+            <w:rFonts w:ascii="Arial" w:hAnsi="Arial" w:cs="Arial"/>
+            <w:color w:val="0062E4"/>
+            <w:sz w:val="21"/>
+            <w:szCs w:val="21"/>
+          </w:rPr>
+          <w:t>Arrow</w:t>
+        </w:r>
+        <w:proofErr w:type="spellEnd"/>
+        <w:r>
+          <w:rPr>
+            <w:rStyle w:val="a3"/>
+            <w:rFonts w:ascii="Arial" w:hAnsi="Arial" w:cs="Arial"/>
+            <w:color w:val="0062E4"/>
+            <w:sz w:val="21"/>
+            <w:szCs w:val="21"/>
+          </w:rPr>
+          <w:t xml:space="preserve"> </w:t>
+        </w:r>
+        <w:proofErr w:type="spellStart"/>
+        <w:r>
+          <w:rPr>
+            <w:rStyle w:val="a3"/>
+            <w:rFonts w:ascii="Arial" w:hAnsi="Arial" w:cs="Arial"/>
+            <w:color w:val="0062E4"/>
+            <w:sz w:val="21"/>
+            <w:szCs w:val="21"/>
+          </w:rPr>
+          <w:t>Functions</w:t>
+        </w:r>
+        <w:proofErr w:type="spellEnd"/>
+      </w:hyperlink>
+    </w:p>
+    <w:p>
+      <w:pPr>
+        <w:numPr>
+          <w:ilvl w:val="0"/>
+          <w:numId w:val="5"/>
+        </w:numPr>
+        <w:shd w:val="clear" w:color="auto" w:fill="FFFFFF"/>
+        <w:spacing w:before="100" w:beforeAutospacing="1" w:after="150" w:line="240" w:lineRule="auto"/>
+        <w:ind w:left="450"/>
+        <w:rPr>
+          <w:rFonts w:ascii="Arial" w:hAnsi="Arial" w:cs="Arial"/>
+          <w:color w:val="1F1F1F"/>
+          <w:sz w:val="21"/>
+          <w:szCs w:val="21"/>
+        </w:rPr>
+      </w:pPr>
+      <w:hyperlink r:id="rId17" w:tgtFrame="_blank" w:history="1">
+        <w:proofErr w:type="spellStart"/>
+        <w:r>
+          <w:rPr>
+            <w:rStyle w:val="a3"/>
+            <w:rFonts w:ascii="Arial" w:hAnsi="Arial" w:cs="Arial"/>
+            <w:color w:val="0062E4"/>
+            <w:sz w:val="21"/>
+            <w:szCs w:val="21"/>
+          </w:rPr>
+          <w:t>Single</w:t>
+        </w:r>
+        <w:proofErr w:type="spellEnd"/>
+        <w:r>
+          <w:rPr>
+            <w:rStyle w:val="a3"/>
+            <w:rFonts w:ascii="Arial" w:hAnsi="Arial" w:cs="Arial"/>
+            <w:color w:val="0062E4"/>
+            <w:sz w:val="21"/>
+            <w:szCs w:val="21"/>
+          </w:rPr>
+          <w:t xml:space="preserve"> </w:t>
+        </w:r>
+        <w:proofErr w:type="spellStart"/>
+        <w:r>
+          <w:rPr>
+            <w:rStyle w:val="a3"/>
+            <w:rFonts w:ascii="Arial" w:hAnsi="Arial" w:cs="Arial"/>
+            <w:color w:val="0062E4"/>
+            <w:sz w:val="21"/>
+            <w:szCs w:val="21"/>
+          </w:rPr>
+          <w:t>Page</w:t>
+        </w:r>
+        <w:proofErr w:type="spellEnd"/>
+        <w:r>
+          <w:rPr>
+            <w:rStyle w:val="a3"/>
+            <w:rFonts w:ascii="Arial" w:hAnsi="Arial" w:cs="Arial"/>
+            <w:color w:val="0062E4"/>
+            <w:sz w:val="21"/>
+            <w:szCs w:val="21"/>
+          </w:rPr>
+          <w:t xml:space="preserve"> </w:t>
+        </w:r>
+        <w:proofErr w:type="spellStart"/>
+        <w:r>
+          <w:rPr>
+            <w:rStyle w:val="a3"/>
+            <w:rFonts w:ascii="Arial" w:hAnsi="Arial" w:cs="Arial"/>
+            <w:color w:val="0062E4"/>
+            <w:sz w:val="21"/>
+            <w:szCs w:val="21"/>
+          </w:rPr>
+          <w:t>Applications</w:t>
+        </w:r>
+        <w:proofErr w:type="spellEnd"/>
+        <w:r>
+          <w:rPr>
+            <w:rStyle w:val="a3"/>
+            <w:rFonts w:ascii="Arial" w:hAnsi="Arial" w:cs="Arial"/>
+            <w:color w:val="0062E4"/>
+            <w:sz w:val="21"/>
+            <w:szCs w:val="21"/>
+          </w:rPr>
+          <w:t xml:space="preserve"> (</w:t>
+        </w:r>
+        <w:proofErr w:type="spellStart"/>
+        <w:r>
+          <w:rPr>
+            <w:rStyle w:val="a3"/>
+            <w:rFonts w:ascii="Arial" w:hAnsi="Arial" w:cs="Arial"/>
+            <w:color w:val="0062E4"/>
+            <w:sz w:val="21"/>
+            <w:szCs w:val="21"/>
+          </w:rPr>
+          <w:t>Wikipedia</w:t>
+        </w:r>
+        <w:proofErr w:type="spellEnd"/>
+        <w:r>
+          <w:rPr>
+            <w:rStyle w:val="a3"/>
+            <w:rFonts w:ascii="Arial" w:hAnsi="Arial" w:cs="Arial"/>
+            <w:color w:val="0062E4"/>
+            <w:sz w:val="21"/>
+            <w:szCs w:val="21"/>
+          </w:rPr>
+          <w:t>)</w:t>
+        </w:r>
+      </w:hyperlink>
+    </w:p>
+    <w:p>
+      <w:pPr>
+        <w:numPr>
+          <w:ilvl w:val="0"/>
+          <w:numId w:val="5"/>
+        </w:numPr>
+        <w:shd w:val="clear" w:color="auto" w:fill="FFFFFF"/>
+        <w:spacing w:before="100" w:beforeAutospacing="1" w:after="150" w:line="240" w:lineRule="auto"/>
+        <w:ind w:left="450"/>
+        <w:rPr>
+          <w:rFonts w:ascii="Arial" w:hAnsi="Arial" w:cs="Arial"/>
+          <w:color w:val="1F1F1F"/>
+          <w:sz w:val="21"/>
+          <w:szCs w:val="21"/>
+        </w:rPr>
+      </w:pPr>
+      <w:hyperlink r:id="rId18" w:tgtFrame="_blank" w:history="1">
+        <w:proofErr w:type="spellStart"/>
+        <w:r>
+          <w:rPr>
+            <w:rStyle w:val="a3"/>
+            <w:rFonts w:ascii="Arial" w:hAnsi="Arial" w:cs="Arial"/>
+            <w:color w:val="0062E4"/>
+            <w:sz w:val="21"/>
+            <w:szCs w:val="21"/>
+          </w:rPr>
+          <w:t>Deep</w:t>
+        </w:r>
+        <w:proofErr w:type="spellEnd"/>
+        <w:r>
+          <w:rPr>
+            <w:rStyle w:val="a3"/>
+            <w:rFonts w:ascii="Arial" w:hAnsi="Arial" w:cs="Arial"/>
+            <w:color w:val="0062E4"/>
+            <w:sz w:val="21"/>
+            <w:szCs w:val="21"/>
+          </w:rPr>
+          <w:t xml:space="preserve"> </w:t>
+        </w:r>
+        <w:proofErr w:type="spellStart"/>
+        <w:r>
+          <w:rPr>
+            <w:rStyle w:val="a3"/>
+            <w:rFonts w:ascii="Arial" w:hAnsi="Arial" w:cs="Arial"/>
+            <w:color w:val="0062E4"/>
+            <w:sz w:val="21"/>
+            <w:szCs w:val="21"/>
+          </w:rPr>
+          <w:t>linking</w:t>
+        </w:r>
+        <w:proofErr w:type="spellEnd"/>
+      </w:hyperlink>
+    </w:p>
+    <w:p>
+      <w:pPr>
+        <w:numPr>
+          <w:ilvl w:val="0"/>
+          <w:numId w:val="5"/>
+        </w:numPr>
+        <w:shd w:val="clear" w:color="auto" w:fill="FFFFFF"/>
+        <w:spacing w:before="100" w:beforeAutospacing="1" w:after="150" w:line="240" w:lineRule="auto"/>
+        <w:ind w:left="450"/>
+        <w:rPr>
+          <w:rFonts w:ascii="Arial" w:hAnsi="Arial" w:cs="Arial"/>
+          <w:color w:val="1F1F1F"/>
+          <w:sz w:val="21"/>
+          <w:szCs w:val="21"/>
+        </w:rPr>
+      </w:pPr>
+      <w:hyperlink r:id="rId19" w:tgtFrame="_blank" w:history="1">
+        <w:proofErr w:type="spellStart"/>
+        <w:r>
+          <w:rPr>
+            <w:rStyle w:val="a3"/>
+            <w:rFonts w:ascii="Arial" w:hAnsi="Arial" w:cs="Arial"/>
+            <w:color w:val="0062E4"/>
+            <w:sz w:val="21"/>
+            <w:szCs w:val="21"/>
+          </w:rPr>
+          <w:t>Single</w:t>
+        </w:r>
+        <w:proofErr w:type="spellEnd"/>
+        <w:r>
+          <w:rPr>
+            <w:rStyle w:val="a3"/>
+            <w:rFonts w:ascii="Arial" w:hAnsi="Arial" w:cs="Arial"/>
+            <w:color w:val="0062E4"/>
+            <w:sz w:val="21"/>
+            <w:szCs w:val="21"/>
+          </w:rPr>
+          <w:t xml:space="preserve"> </w:t>
+        </w:r>
+        <w:proofErr w:type="spellStart"/>
+        <w:r>
+          <w:rPr>
+            <w:rStyle w:val="a3"/>
+            <w:rFonts w:ascii="Arial" w:hAnsi="Arial" w:cs="Arial"/>
+            <w:color w:val="0062E4"/>
+            <w:sz w:val="21"/>
+            <w:szCs w:val="21"/>
+          </w:rPr>
+          <w:t>Page</w:t>
+        </w:r>
+        <w:proofErr w:type="spellEnd"/>
+        <w:r>
+          <w:rPr>
+            <w:rStyle w:val="a3"/>
+            <w:rFonts w:ascii="Arial" w:hAnsi="Arial" w:cs="Arial"/>
+            <w:color w:val="0062E4"/>
+            <w:sz w:val="21"/>
+            <w:szCs w:val="21"/>
+          </w:rPr>
+          <w:t xml:space="preserve"> </w:t>
+        </w:r>
+        <w:proofErr w:type="spellStart"/>
+        <w:r>
+          <w:rPr>
+            <w:rStyle w:val="a3"/>
+            <w:rFonts w:ascii="Arial" w:hAnsi="Arial" w:cs="Arial"/>
+            <w:color w:val="0062E4"/>
+            <w:sz w:val="21"/>
+            <w:szCs w:val="21"/>
+          </w:rPr>
+          <w:t>Apps</w:t>
+        </w:r>
+        <w:proofErr w:type="spellEnd"/>
+        <w:r>
+          <w:rPr>
+            <w:rStyle w:val="a3"/>
+            <w:rFonts w:ascii="Arial" w:hAnsi="Arial" w:cs="Arial"/>
+            <w:color w:val="0062E4"/>
+            <w:sz w:val="21"/>
+            <w:szCs w:val="21"/>
+          </w:rPr>
+          <w:t xml:space="preserve"> </w:t>
+        </w:r>
+        <w:proofErr w:type="spellStart"/>
+        <w:r>
+          <w:rPr>
+            <w:rStyle w:val="a3"/>
+            <w:rFonts w:ascii="Arial" w:hAnsi="Arial" w:cs="Arial"/>
+            <w:color w:val="0062E4"/>
+            <w:sz w:val="21"/>
+            <w:szCs w:val="21"/>
+          </w:rPr>
+          <w:t>in</w:t>
+        </w:r>
+        <w:proofErr w:type="spellEnd"/>
+        <w:r>
+          <w:rPr>
+            <w:rStyle w:val="a3"/>
+            <w:rFonts w:ascii="Arial" w:hAnsi="Arial" w:cs="Arial"/>
+            <w:color w:val="0062E4"/>
+            <w:sz w:val="21"/>
+            <w:szCs w:val="21"/>
+          </w:rPr>
+          <w:t xml:space="preserve"> </w:t>
+        </w:r>
+        <w:proofErr w:type="spellStart"/>
+        <w:r>
+          <w:rPr>
+            <w:rStyle w:val="a3"/>
+            <w:rFonts w:ascii="Arial" w:hAnsi="Arial" w:cs="Arial"/>
+            <w:color w:val="0062E4"/>
+            <w:sz w:val="21"/>
+            <w:szCs w:val="21"/>
+          </w:rPr>
+          <w:t>depth</w:t>
+        </w:r>
+        <w:proofErr w:type="spellEnd"/>
+      </w:hyperlink>
+    </w:p>
+    <w:p>
+      <w:pPr>
+        <w:numPr>
+          <w:ilvl w:val="0"/>
+          <w:numId w:val="5"/>
+        </w:numPr>
+        <w:shd w:val="clear" w:color="auto" w:fill="FFFFFF"/>
+        <w:spacing w:before="100" w:beforeAutospacing="1" w:after="150" w:line="240" w:lineRule="auto"/>
+        <w:ind w:left="450"/>
+        <w:rPr>
+          <w:rFonts w:ascii="Arial" w:hAnsi="Arial" w:cs="Arial"/>
+          <w:color w:val="1F1F1F"/>
+          <w:sz w:val="21"/>
+          <w:szCs w:val="21"/>
+          <w:lang w:val="en-US"/>
+        </w:rPr>
+      </w:pPr>
+      <w:hyperlink r:id="rId20" w:tgtFrame="_blank" w:history="1">
+        <w:r>
+          <w:rPr>
+            <w:rStyle w:val="a3"/>
+            <w:rFonts w:ascii="Arial" w:hAnsi="Arial" w:cs="Arial"/>
+            <w:color w:val="0062E4"/>
+            <w:sz w:val="21"/>
+            <w:szCs w:val="21"/>
+            <w:lang w:val="en-US"/>
+          </w:rPr>
+          <w:t>SPA and the Single Page Myth</w:t>
+        </w:r>
+      </w:hyperlink>
+    </w:p>
+    <w:p>
+      <w:pPr>
+        <w:rPr>
+          <w:lang w:val="en-US"/>
+        </w:rPr>
+      </w:pPr>
       <w:bookmarkStart w:id="0" w:name="_GoBack"/>
       <w:bookmarkEnd w:id="0"/>
     </w:p>
@@ -489,6 +1664,155 @@
 <file path=word/numbering.xml><?xml version="1.0" encoding="utf-8"?>
 <w:numbering xmlns:wpc="http://schemas.microsoft.com/office/word/2010/wordprocessingCanvas" xmlns:cx="http://schemas.microsoft.com/office/drawing/2014/chartex" xmlns:mc="http://schemas.openxmlformats.org/markup-compatibility/2006" xmlns:o="urn:schemas-microsoft-com:office:office" xmlns:r="http://schemas.openxmlformats.org/officeDocument/2006/relationships" xmlns:m="http://schemas.openxmlformats.org/officeDocument/2006/math" xmlns:v="urn:schemas-microsoft-com:vml" xmlns:wp14="http://schemas.microsoft.com/office/word/2010/wordprocessingDrawing" xmlns:wp="http://schemas.openxmlformats.org/drawingml/2006/wordprocessingDrawing" xmlns:w10="urn:schemas-microsoft-com:office:word" xmlns:w="http://schemas.openxmlformats.org/wordprocessingml/2006/main" xmlns:w14="http://schemas.microsoft.com/office/word/2010/wordml" xmlns:w15="http://schemas.microsoft.com/office/word/2012/wordml" xmlns:w16se="http://schemas.microsoft.com/office/word/2015/wordml/symex" xmlns:wpg="http://schemas.microsoft.com/office/word/2010/wordprocessingGroup" xmlns:wpi="http://schemas.microsoft.com/office/word/2010/wordprocessingInk" xmlns:wne="http://schemas.microsoft.com/office/word/2006/wordml" xmlns:wps="http://schemas.microsoft.com/office/word/2010/wordprocessingShape" mc:Ignorable="w14 w15 w16se wp14">
   <w:abstractNum w:abstractNumId="0" w15:restartNumberingAfterBreak="0">
+    <w:nsid w:val="06231EF2"/>
+    <w:multiLevelType w:val="multilevel"/>
+    <w:tmpl w:val="B60EB538"/>
+    <w:lvl w:ilvl="0">
+      <w:start w:val="1"/>
+      <w:numFmt w:val="bullet"/>
+      <w:lvlText w:val=""/>
+      <w:lvlJc w:val="left"/>
+      <w:pPr>
+        <w:tabs>
+          <w:tab w:val="num" w:pos="720"/>
+        </w:tabs>
+        <w:ind w:left="720" w:hanging="360"/>
+      </w:pPr>
+      <w:rPr>
+        <w:rFonts w:ascii="Symbol" w:hAnsi="Symbol" w:hint="default"/>
+        <w:sz w:val="20"/>
+      </w:rPr>
+    </w:lvl>
+    <w:lvl w:ilvl="1" w:tentative="1">
+      <w:start w:val="1"/>
+      <w:numFmt w:val="bullet"/>
+      <w:lvlText w:val=""/>
+      <w:lvlJc w:val="left"/>
+      <w:pPr>
+        <w:tabs>
+          <w:tab w:val="num" w:pos="1440"/>
+        </w:tabs>
+        <w:ind w:left="1440" w:hanging="360"/>
+      </w:pPr>
+      <w:rPr>
+        <w:rFonts w:ascii="Symbol" w:hAnsi="Symbol" w:hint="default"/>
+        <w:sz w:val="20"/>
+      </w:rPr>
+    </w:lvl>
+    <w:lvl w:ilvl="2" w:tentative="1">
+      <w:start w:val="1"/>
+      <w:numFmt w:val="bullet"/>
+      <w:lvlText w:val=""/>
+      <w:lvlJc w:val="left"/>
+      <w:pPr>
+        <w:tabs>
+          <w:tab w:val="num" w:pos="2160"/>
+        </w:tabs>
+        <w:ind w:left="2160" w:hanging="360"/>
+      </w:pPr>
+      <w:rPr>
+        <w:rFonts w:ascii="Symbol" w:hAnsi="Symbol" w:hint="default"/>
+        <w:sz w:val="20"/>
+      </w:rPr>
+    </w:lvl>
+    <w:lvl w:ilvl="3" w:tentative="1">
+      <w:start w:val="1"/>
+      <w:numFmt w:val="bullet"/>
+      <w:lvlText w:val=""/>
+      <w:lvlJc w:val="left"/>
+      <w:pPr>
+        <w:tabs>
+          <w:tab w:val="num" w:pos="2880"/>
+        </w:tabs>
+        <w:ind w:left="2880" w:hanging="360"/>
+      </w:pPr>
+      <w:rPr>
+        <w:rFonts w:ascii="Symbol" w:hAnsi="Symbol" w:hint="default"/>
+        <w:sz w:val="20"/>
+      </w:rPr>
+    </w:lvl>
+    <w:lvl w:ilvl="4" w:tentative="1">
+      <w:start w:val="1"/>
+      <w:numFmt w:val="bullet"/>
+      <w:lvlText w:val=""/>
+      <w:lvlJc w:val="left"/>
+      <w:pPr>
+        <w:tabs>
+          <w:tab w:val="num" w:pos="3600"/>
+        </w:tabs>
+        <w:ind w:left="3600" w:hanging="360"/>
+      </w:pPr>
+      <w:rPr>
+        <w:rFonts w:ascii="Symbol" w:hAnsi="Symbol" w:hint="default"/>
+        <w:sz w:val="20"/>
+      </w:rPr>
+    </w:lvl>
+    <w:lvl w:ilvl="5" w:tentative="1">
+      <w:start w:val="1"/>
+      <w:numFmt w:val="bullet"/>
+      <w:lvlText w:val=""/>
+      <w:lvlJc w:val="left"/>
+      <w:pPr>
+        <w:tabs>
+          <w:tab w:val="num" w:pos="4320"/>
+        </w:tabs>
+        <w:ind w:left="4320" w:hanging="360"/>
+      </w:pPr>
+      <w:rPr>
+        <w:rFonts w:ascii="Symbol" w:hAnsi="Symbol" w:hint="default"/>
+        <w:sz w:val="20"/>
+      </w:rPr>
+    </w:lvl>
+    <w:lvl w:ilvl="6" w:tentative="1">
+      <w:start w:val="1"/>
+      <w:numFmt w:val="bullet"/>
+      <w:lvlText w:val=""/>
+      <w:lvlJc w:val="left"/>
+      <w:pPr>
+        <w:tabs>
+          <w:tab w:val="num" w:pos="5040"/>
+        </w:tabs>
+        <w:ind w:left="5040" w:hanging="360"/>
+      </w:pPr>
+      <w:rPr>
+        <w:rFonts w:ascii="Symbol" w:hAnsi="Symbol" w:hint="default"/>
+        <w:sz w:val="20"/>
+      </w:rPr>
+    </w:lvl>
+    <w:lvl w:ilvl="7" w:tentative="1">
+      <w:start w:val="1"/>
+      <w:numFmt w:val="bullet"/>
+      <w:lvlText w:val=""/>
+      <w:lvlJc w:val="left"/>
+      <w:pPr>
+        <w:tabs>
+          <w:tab w:val="num" w:pos="5760"/>
+        </w:tabs>
+        <w:ind w:left="5760" w:hanging="360"/>
+      </w:pPr>
+      <w:rPr>
+        <w:rFonts w:ascii="Symbol" w:hAnsi="Symbol" w:hint="default"/>
+        <w:sz w:val="20"/>
+      </w:rPr>
+    </w:lvl>
+    <w:lvl w:ilvl="8" w:tentative="1">
+      <w:start w:val="1"/>
+      <w:numFmt w:val="bullet"/>
+      <w:lvlText w:val=""/>
+      <w:lvlJc w:val="left"/>
+      <w:pPr>
+        <w:tabs>
+          <w:tab w:val="num" w:pos="6480"/>
+        </w:tabs>
+        <w:ind w:left="6480" w:hanging="360"/>
+      </w:pPr>
+      <w:rPr>
+        <w:rFonts w:ascii="Symbol" w:hAnsi="Symbol" w:hint="default"/>
+        <w:sz w:val="20"/>
+      </w:rPr>
+    </w:lvl>
+  </w:abstractNum>
+  <w:abstractNum w:abstractNumId="1" w15:restartNumberingAfterBreak="0">
     <w:nsid w:val="07450793"/>
     <w:multiLevelType w:val="multilevel"/>
     <w:tmpl w:val="7C5AEE6E"/>
@@ -637,8 +1961,467 @@
       </w:rPr>
     </w:lvl>
   </w:abstractNum>
+  <w:abstractNum w:abstractNumId="2" w15:restartNumberingAfterBreak="0">
+    <w:nsid w:val="42946DE1"/>
+    <w:multiLevelType w:val="multilevel"/>
+    <w:tmpl w:val="21C27B06"/>
+    <w:lvl w:ilvl="0">
+      <w:start w:val="1"/>
+      <w:numFmt w:val="bullet"/>
+      <w:lvlText w:val=""/>
+      <w:lvlJc w:val="left"/>
+      <w:pPr>
+        <w:tabs>
+          <w:tab w:val="num" w:pos="720"/>
+        </w:tabs>
+        <w:ind w:left="720" w:hanging="360"/>
+      </w:pPr>
+      <w:rPr>
+        <w:rFonts w:ascii="Symbol" w:hAnsi="Symbol" w:hint="default"/>
+        <w:sz w:val="20"/>
+      </w:rPr>
+    </w:lvl>
+    <w:lvl w:ilvl="1" w:tentative="1">
+      <w:start w:val="1"/>
+      <w:numFmt w:val="bullet"/>
+      <w:lvlText w:val=""/>
+      <w:lvlJc w:val="left"/>
+      <w:pPr>
+        <w:tabs>
+          <w:tab w:val="num" w:pos="1440"/>
+        </w:tabs>
+        <w:ind w:left="1440" w:hanging="360"/>
+      </w:pPr>
+      <w:rPr>
+        <w:rFonts w:ascii="Symbol" w:hAnsi="Symbol" w:hint="default"/>
+        <w:sz w:val="20"/>
+      </w:rPr>
+    </w:lvl>
+    <w:lvl w:ilvl="2" w:tentative="1">
+      <w:start w:val="1"/>
+      <w:numFmt w:val="bullet"/>
+      <w:lvlText w:val=""/>
+      <w:lvlJc w:val="left"/>
+      <w:pPr>
+        <w:tabs>
+          <w:tab w:val="num" w:pos="2160"/>
+        </w:tabs>
+        <w:ind w:left="2160" w:hanging="360"/>
+      </w:pPr>
+      <w:rPr>
+        <w:rFonts w:ascii="Symbol" w:hAnsi="Symbol" w:hint="default"/>
+        <w:sz w:val="20"/>
+      </w:rPr>
+    </w:lvl>
+    <w:lvl w:ilvl="3" w:tentative="1">
+      <w:start w:val="1"/>
+      <w:numFmt w:val="bullet"/>
+      <w:lvlText w:val=""/>
+      <w:lvlJc w:val="left"/>
+      <w:pPr>
+        <w:tabs>
+          <w:tab w:val="num" w:pos="2880"/>
+        </w:tabs>
+        <w:ind w:left="2880" w:hanging="360"/>
+      </w:pPr>
+      <w:rPr>
+        <w:rFonts w:ascii="Symbol" w:hAnsi="Symbol" w:hint="default"/>
+        <w:sz w:val="20"/>
+      </w:rPr>
+    </w:lvl>
+    <w:lvl w:ilvl="4" w:tentative="1">
+      <w:start w:val="1"/>
+      <w:numFmt w:val="bullet"/>
+      <w:lvlText w:val=""/>
+      <w:lvlJc w:val="left"/>
+      <w:pPr>
+        <w:tabs>
+          <w:tab w:val="num" w:pos="3600"/>
+        </w:tabs>
+        <w:ind w:left="3600" w:hanging="360"/>
+      </w:pPr>
+      <w:rPr>
+        <w:rFonts w:ascii="Symbol" w:hAnsi="Symbol" w:hint="default"/>
+        <w:sz w:val="20"/>
+      </w:rPr>
+    </w:lvl>
+    <w:lvl w:ilvl="5" w:tentative="1">
+      <w:start w:val="1"/>
+      <w:numFmt w:val="bullet"/>
+      <w:lvlText w:val=""/>
+      <w:lvlJc w:val="left"/>
+      <w:pPr>
+        <w:tabs>
+          <w:tab w:val="num" w:pos="4320"/>
+        </w:tabs>
+        <w:ind w:left="4320" w:hanging="360"/>
+      </w:pPr>
+      <w:rPr>
+        <w:rFonts w:ascii="Symbol" w:hAnsi="Symbol" w:hint="default"/>
+        <w:sz w:val="20"/>
+      </w:rPr>
+    </w:lvl>
+    <w:lvl w:ilvl="6" w:tentative="1">
+      <w:start w:val="1"/>
+      <w:numFmt w:val="bullet"/>
+      <w:lvlText w:val=""/>
+      <w:lvlJc w:val="left"/>
+      <w:pPr>
+        <w:tabs>
+          <w:tab w:val="num" w:pos="5040"/>
+        </w:tabs>
+        <w:ind w:left="5040" w:hanging="360"/>
+      </w:pPr>
+      <w:rPr>
+        <w:rFonts w:ascii="Symbol" w:hAnsi="Symbol" w:hint="default"/>
+        <w:sz w:val="20"/>
+      </w:rPr>
+    </w:lvl>
+    <w:lvl w:ilvl="7" w:tentative="1">
+      <w:start w:val="1"/>
+      <w:numFmt w:val="bullet"/>
+      <w:lvlText w:val=""/>
+      <w:lvlJc w:val="left"/>
+      <w:pPr>
+        <w:tabs>
+          <w:tab w:val="num" w:pos="5760"/>
+        </w:tabs>
+        <w:ind w:left="5760" w:hanging="360"/>
+      </w:pPr>
+      <w:rPr>
+        <w:rFonts w:ascii="Symbol" w:hAnsi="Symbol" w:hint="default"/>
+        <w:sz w:val="20"/>
+      </w:rPr>
+    </w:lvl>
+    <w:lvl w:ilvl="8" w:tentative="1">
+      <w:start w:val="1"/>
+      <w:numFmt w:val="bullet"/>
+      <w:lvlText w:val=""/>
+      <w:lvlJc w:val="left"/>
+      <w:pPr>
+        <w:tabs>
+          <w:tab w:val="num" w:pos="6480"/>
+        </w:tabs>
+        <w:ind w:left="6480" w:hanging="360"/>
+      </w:pPr>
+      <w:rPr>
+        <w:rFonts w:ascii="Symbol" w:hAnsi="Symbol" w:hint="default"/>
+        <w:sz w:val="20"/>
+      </w:rPr>
+    </w:lvl>
+  </w:abstractNum>
+  <w:abstractNum w:abstractNumId="3" w15:restartNumberingAfterBreak="0">
+    <w:nsid w:val="4EFC6419"/>
+    <w:multiLevelType w:val="multilevel"/>
+    <w:tmpl w:val="D2523B5C"/>
+    <w:lvl w:ilvl="0">
+      <w:start w:val="1"/>
+      <w:numFmt w:val="bullet"/>
+      <w:lvlText w:val=""/>
+      <w:lvlJc w:val="left"/>
+      <w:pPr>
+        <w:tabs>
+          <w:tab w:val="num" w:pos="720"/>
+        </w:tabs>
+        <w:ind w:left="720" w:hanging="360"/>
+      </w:pPr>
+      <w:rPr>
+        <w:rFonts w:ascii="Symbol" w:hAnsi="Symbol" w:hint="default"/>
+        <w:sz w:val="20"/>
+      </w:rPr>
+    </w:lvl>
+    <w:lvl w:ilvl="1" w:tentative="1">
+      <w:start w:val="1"/>
+      <w:numFmt w:val="bullet"/>
+      <w:lvlText w:val=""/>
+      <w:lvlJc w:val="left"/>
+      <w:pPr>
+        <w:tabs>
+          <w:tab w:val="num" w:pos="1440"/>
+        </w:tabs>
+        <w:ind w:left="1440" w:hanging="360"/>
+      </w:pPr>
+      <w:rPr>
+        <w:rFonts w:ascii="Symbol" w:hAnsi="Symbol" w:hint="default"/>
+        <w:sz w:val="20"/>
+      </w:rPr>
+    </w:lvl>
+    <w:lvl w:ilvl="2" w:tentative="1">
+      <w:start w:val="1"/>
+      <w:numFmt w:val="bullet"/>
+      <w:lvlText w:val=""/>
+      <w:lvlJc w:val="left"/>
+      <w:pPr>
+        <w:tabs>
+          <w:tab w:val="num" w:pos="2160"/>
+        </w:tabs>
+        <w:ind w:left="2160" w:hanging="360"/>
+      </w:pPr>
+      <w:rPr>
+        <w:rFonts w:ascii="Symbol" w:hAnsi="Symbol" w:hint="default"/>
+        <w:sz w:val="20"/>
+      </w:rPr>
+    </w:lvl>
+    <w:lvl w:ilvl="3" w:tentative="1">
+      <w:start w:val="1"/>
+      <w:numFmt w:val="bullet"/>
+      <w:lvlText w:val=""/>
+      <w:lvlJc w:val="left"/>
+      <w:pPr>
+        <w:tabs>
+          <w:tab w:val="num" w:pos="2880"/>
+        </w:tabs>
+        <w:ind w:left="2880" w:hanging="360"/>
+      </w:pPr>
+      <w:rPr>
+        <w:rFonts w:ascii="Symbol" w:hAnsi="Symbol" w:hint="default"/>
+        <w:sz w:val="20"/>
+      </w:rPr>
+    </w:lvl>
+    <w:lvl w:ilvl="4" w:tentative="1">
+      <w:start w:val="1"/>
+      <w:numFmt w:val="bullet"/>
+      <w:lvlText w:val=""/>
+      <w:lvlJc w:val="left"/>
+      <w:pPr>
+        <w:tabs>
+          <w:tab w:val="num" w:pos="3600"/>
+        </w:tabs>
+        <w:ind w:left="3600" w:hanging="360"/>
+      </w:pPr>
+      <w:rPr>
+        <w:rFonts w:ascii="Symbol" w:hAnsi="Symbol" w:hint="default"/>
+        <w:sz w:val="20"/>
+      </w:rPr>
+    </w:lvl>
+    <w:lvl w:ilvl="5" w:tentative="1">
+      <w:start w:val="1"/>
+      <w:numFmt w:val="bullet"/>
+      <w:lvlText w:val=""/>
+      <w:lvlJc w:val="left"/>
+      <w:pPr>
+        <w:tabs>
+          <w:tab w:val="num" w:pos="4320"/>
+        </w:tabs>
+        <w:ind w:left="4320" w:hanging="360"/>
+      </w:pPr>
+      <w:rPr>
+        <w:rFonts w:ascii="Symbol" w:hAnsi="Symbol" w:hint="default"/>
+        <w:sz w:val="20"/>
+      </w:rPr>
+    </w:lvl>
+    <w:lvl w:ilvl="6" w:tentative="1">
+      <w:start w:val="1"/>
+      <w:numFmt w:val="bullet"/>
+      <w:lvlText w:val=""/>
+      <w:lvlJc w:val="left"/>
+      <w:pPr>
+        <w:tabs>
+          <w:tab w:val="num" w:pos="5040"/>
+        </w:tabs>
+        <w:ind w:left="5040" w:hanging="360"/>
+      </w:pPr>
+      <w:rPr>
+        <w:rFonts w:ascii="Symbol" w:hAnsi="Symbol" w:hint="default"/>
+        <w:sz w:val="20"/>
+      </w:rPr>
+    </w:lvl>
+    <w:lvl w:ilvl="7" w:tentative="1">
+      <w:start w:val="1"/>
+      <w:numFmt w:val="bullet"/>
+      <w:lvlText w:val=""/>
+      <w:lvlJc w:val="left"/>
+      <w:pPr>
+        <w:tabs>
+          <w:tab w:val="num" w:pos="5760"/>
+        </w:tabs>
+        <w:ind w:left="5760" w:hanging="360"/>
+      </w:pPr>
+      <w:rPr>
+        <w:rFonts w:ascii="Symbol" w:hAnsi="Symbol" w:hint="default"/>
+        <w:sz w:val="20"/>
+      </w:rPr>
+    </w:lvl>
+    <w:lvl w:ilvl="8" w:tentative="1">
+      <w:start w:val="1"/>
+      <w:numFmt w:val="bullet"/>
+      <w:lvlText w:val=""/>
+      <w:lvlJc w:val="left"/>
+      <w:pPr>
+        <w:tabs>
+          <w:tab w:val="num" w:pos="6480"/>
+        </w:tabs>
+        <w:ind w:left="6480" w:hanging="360"/>
+      </w:pPr>
+      <w:rPr>
+        <w:rFonts w:ascii="Symbol" w:hAnsi="Symbol" w:hint="default"/>
+        <w:sz w:val="20"/>
+      </w:rPr>
+    </w:lvl>
+  </w:abstractNum>
+  <w:abstractNum w:abstractNumId="4" w15:restartNumberingAfterBreak="0">
+    <w:nsid w:val="56CC19B0"/>
+    <w:multiLevelType w:val="multilevel"/>
+    <w:tmpl w:val="673A7CBC"/>
+    <w:lvl w:ilvl="0">
+      <w:start w:val="1"/>
+      <w:numFmt w:val="bullet"/>
+      <w:lvlText w:val=""/>
+      <w:lvlJc w:val="left"/>
+      <w:pPr>
+        <w:tabs>
+          <w:tab w:val="num" w:pos="720"/>
+        </w:tabs>
+        <w:ind w:left="720" w:hanging="360"/>
+      </w:pPr>
+      <w:rPr>
+        <w:rFonts w:ascii="Symbol" w:hAnsi="Symbol" w:hint="default"/>
+        <w:sz w:val="20"/>
+      </w:rPr>
+    </w:lvl>
+    <w:lvl w:ilvl="1" w:tentative="1">
+      <w:start w:val="1"/>
+      <w:numFmt w:val="bullet"/>
+      <w:lvlText w:val=""/>
+      <w:lvlJc w:val="left"/>
+      <w:pPr>
+        <w:tabs>
+          <w:tab w:val="num" w:pos="1440"/>
+        </w:tabs>
+        <w:ind w:left="1440" w:hanging="360"/>
+      </w:pPr>
+      <w:rPr>
+        <w:rFonts w:ascii="Symbol" w:hAnsi="Symbol" w:hint="default"/>
+        <w:sz w:val="20"/>
+      </w:rPr>
+    </w:lvl>
+    <w:lvl w:ilvl="2" w:tentative="1">
+      <w:start w:val="1"/>
+      <w:numFmt w:val="bullet"/>
+      <w:lvlText w:val=""/>
+      <w:lvlJc w:val="left"/>
+      <w:pPr>
+        <w:tabs>
+          <w:tab w:val="num" w:pos="2160"/>
+        </w:tabs>
+        <w:ind w:left="2160" w:hanging="360"/>
+      </w:pPr>
+      <w:rPr>
+        <w:rFonts w:ascii="Symbol" w:hAnsi="Symbol" w:hint="default"/>
+        <w:sz w:val="20"/>
+      </w:rPr>
+    </w:lvl>
+    <w:lvl w:ilvl="3" w:tentative="1">
+      <w:start w:val="1"/>
+      <w:numFmt w:val="bullet"/>
+      <w:lvlText w:val=""/>
+      <w:lvlJc w:val="left"/>
+      <w:pPr>
+        <w:tabs>
+          <w:tab w:val="num" w:pos="2880"/>
+        </w:tabs>
+        <w:ind w:left="2880" w:hanging="360"/>
+      </w:pPr>
+      <w:rPr>
+        <w:rFonts w:ascii="Symbol" w:hAnsi="Symbol" w:hint="default"/>
+        <w:sz w:val="20"/>
+      </w:rPr>
+    </w:lvl>
+    <w:lvl w:ilvl="4" w:tentative="1">
+      <w:start w:val="1"/>
+      <w:numFmt w:val="bullet"/>
+      <w:lvlText w:val=""/>
+      <w:lvlJc w:val="left"/>
+      <w:pPr>
+        <w:tabs>
+          <w:tab w:val="num" w:pos="3600"/>
+        </w:tabs>
+        <w:ind w:left="3600" w:hanging="360"/>
+      </w:pPr>
+      <w:rPr>
+        <w:rFonts w:ascii="Symbol" w:hAnsi="Symbol" w:hint="default"/>
+        <w:sz w:val="20"/>
+      </w:rPr>
+    </w:lvl>
+    <w:lvl w:ilvl="5" w:tentative="1">
+      <w:start w:val="1"/>
+      <w:numFmt w:val="bullet"/>
+      <w:lvlText w:val=""/>
+      <w:lvlJc w:val="left"/>
+      <w:pPr>
+        <w:tabs>
+          <w:tab w:val="num" w:pos="4320"/>
+        </w:tabs>
+        <w:ind w:left="4320" w:hanging="360"/>
+      </w:pPr>
+      <w:rPr>
+        <w:rFonts w:ascii="Symbol" w:hAnsi="Symbol" w:hint="default"/>
+        <w:sz w:val="20"/>
+      </w:rPr>
+    </w:lvl>
+    <w:lvl w:ilvl="6" w:tentative="1">
+      <w:start w:val="1"/>
+      <w:numFmt w:val="bullet"/>
+      <w:lvlText w:val=""/>
+      <w:lvlJc w:val="left"/>
+      <w:pPr>
+        <w:tabs>
+          <w:tab w:val="num" w:pos="5040"/>
+        </w:tabs>
+        <w:ind w:left="5040" w:hanging="360"/>
+      </w:pPr>
+      <w:rPr>
+        <w:rFonts w:ascii="Symbol" w:hAnsi="Symbol" w:hint="default"/>
+        <w:sz w:val="20"/>
+      </w:rPr>
+    </w:lvl>
+    <w:lvl w:ilvl="7" w:tentative="1">
+      <w:start w:val="1"/>
+      <w:numFmt w:val="bullet"/>
+      <w:lvlText w:val=""/>
+      <w:lvlJc w:val="left"/>
+      <w:pPr>
+        <w:tabs>
+          <w:tab w:val="num" w:pos="5760"/>
+        </w:tabs>
+        <w:ind w:left="5760" w:hanging="360"/>
+      </w:pPr>
+      <w:rPr>
+        <w:rFonts w:ascii="Symbol" w:hAnsi="Symbol" w:hint="default"/>
+        <w:sz w:val="20"/>
+      </w:rPr>
+    </w:lvl>
+    <w:lvl w:ilvl="8" w:tentative="1">
+      <w:start w:val="1"/>
+      <w:numFmt w:val="bullet"/>
+      <w:lvlText w:val=""/>
+      <w:lvlJc w:val="left"/>
+      <w:pPr>
+        <w:tabs>
+          <w:tab w:val="num" w:pos="6480"/>
+        </w:tabs>
+        <w:ind w:left="6480" w:hanging="360"/>
+      </w:pPr>
+      <w:rPr>
+        <w:rFonts w:ascii="Symbol" w:hAnsi="Symbol" w:hint="default"/>
+        <w:sz w:val="20"/>
+      </w:rPr>
+    </w:lvl>
+  </w:abstractNum>
   <w:num w:numId="1">
+    <w:abstractNumId w:val="1"/>
+  </w:num>
+  <w:num w:numId="2">
+    <w:abstractNumId w:val="3"/>
+  </w:num>
+  <w:num w:numId="3">
+    <w:abstractNumId w:val="2"/>
+  </w:num>
+  <w:num w:numId="4">
     <w:abstractNumId w:val="0"/>
+  </w:num>
+  <w:num w:numId="5">
+    <w:abstractNumId w:val="4"/>
   </w:num>
 </w:numbering>
 </file>

</xml_diff>